<commit_message>
Minor changes to fix errors in amount of missing data
</commit_message>
<xml_diff>
--- a/tables/table2.docx
+++ b/tables/table2.docx
@@ -859,7 +859,7 @@
                 <w:szCs w:val="22"/>
                 <w:color w:val="000000"/>
               </w:rPr>
-              <w:t xml:space="preserve">33 (25%)</w:t>
+              <w:t xml:space="preserve">34 (26%)</w:t>
             </w:r>
           </w:p>
         </w:tc>
@@ -953,7 +953,7 @@
                 <w:szCs w:val="22"/>
                 <w:color w:val="000000"/>
               </w:rPr>
-              <w:t xml:space="preserve">81 (62%)</w:t>
+              <w:t xml:space="preserve">80 (62%)</w:t>
             </w:r>
           </w:p>
         </w:tc>
@@ -1235,7 +1235,7 @@
                 <w:szCs w:val="22"/>
                 <w:color w:val="000000"/>
               </w:rPr>
-              <w:t xml:space="preserve">97</w:t>
+              <w:t xml:space="preserve">96</w:t>
             </w:r>
           </w:p>
         </w:tc>
@@ -1329,7 +1329,7 @@
                 <w:szCs w:val="22"/>
                 <w:color w:val="000000"/>
               </w:rPr>
-              <w:t xml:space="preserve">81 (64, 91)</w:t>
+              <w:t xml:space="preserve">84 (72, 92)</w:t>
             </w:r>
           </w:p>
         </w:tc>
@@ -1423,7 +1423,7 @@
                 <w:szCs w:val="22"/>
                 <w:color w:val="000000"/>
               </w:rPr>
-              <w:t xml:space="preserve">49</w:t>
+              <w:t xml:space="preserve">50</w:t>
             </w:r>
           </w:p>
         </w:tc>
@@ -2269,7 +2269,7 @@
                 <w:szCs w:val="22"/>
                 <w:color w:val="000000"/>
               </w:rPr>
-              <w:t xml:space="preserve">31 (5, 67)</w:t>
+              <w:t xml:space="preserve">5 (4, 18)</w:t>
             </w:r>
           </w:p>
         </w:tc>
@@ -2645,7 +2645,7 @@
                 <w:szCs w:val="22"/>
                 <w:color w:val="000000"/>
               </w:rPr>
-              <w:t xml:space="preserve">7 (5.4%)</w:t>
+              <w:t xml:space="preserve">6 (4.6%)</w:t>
             </w:r>
           </w:p>
         </w:tc>
@@ -2739,7 +2739,7 @@
                 <w:szCs w:val="22"/>
                 <w:color w:val="000000"/>
               </w:rPr>
-              <w:t xml:space="preserve">5 (3.8%)</w:t>
+              <w:t xml:space="preserve">6 (4.6%)</w:t>
             </w:r>
           </w:p>
         </w:tc>
@@ -3209,7 +3209,7 @@
                 <w:szCs w:val="22"/>
                 <w:color w:val="000000"/>
               </w:rPr>
-              <w:t xml:space="preserve">6 (3, 23)</w:t>
+              <w:t xml:space="preserve">5 (3, 17)</w:t>
             </w:r>
           </w:p>
         </w:tc>
@@ -3303,7 +3303,7 @@
                 <w:szCs w:val="22"/>
                 <w:color w:val="000000"/>
               </w:rPr>
-              <w:t xml:space="preserve">123</w:t>
+              <w:t xml:space="preserve">124</w:t>
             </w:r>
           </w:p>
         </w:tc>

</xml_diff>